<commit_message>
Better functional description and simpler formulas
git-svn-id: file:///D/data/svnrepos/Arduino/trunk@528 8294280c-25f7-9146-af84-bcdaab6def61
</commit_message>
<xml_diff>
--- a/CodeAndDoc/Energy/PWM/Analog astable multivibrator/Analog astable multivibrator.docx
+++ b/CodeAndDoc/Energy/PWM/Analog astable multivibrator/Analog astable multivibrator.docx
@@ -101,7 +101,7 @@
     </w:p>
     <w:p>
       <w:r>
-        <w:t>Note: t</w:t>
+        <w:t>T</w:t>
       </w:r>
       <w:r>
         <w:t xml:space="preserve">he </w:t>
@@ -174,6 +174,7 @@
         <w:t>.</w:t>
       </w:r>
     </w:p>
+    <w:p/>
     <w:p>
       <w:pPr>
         <w:rPr>
@@ -218,7 +219,13 @@
         <w:t xml:space="preserve">first </w:t>
       </w:r>
       <w:r>
-        <w:t xml:space="preserve">powering the circuit </w:t>
+        <w:t>powering the circuit</w:t>
+      </w:r>
+      <w:r>
+        <w:t>,</w:t>
+      </w:r>
+      <w:r>
+        <w:t xml:space="preserve"> </w:t>
       </w:r>
       <w:r>
         <w:t>both transistors Q</w:t>
@@ -500,7 +507,10 @@
         <w:t>definitively</w:t>
       </w:r>
       <w:r>
-        <w:t xml:space="preserve"> out of the race!</w:t>
+        <w:t xml:space="preserve"> out of race</w:t>
+      </w:r>
+      <w:r>
+        <w:t>.</w:t>
       </w:r>
     </w:p>
     <w:p>
@@ -565,7 +575,13 @@
         <w:t>0</w:t>
       </w:r>
       <w:r>
-        <w:t>V to VCC (note that I could not reproduce that</w:t>
+        <w:t>V to VCC (note that I could n</w:t>
+      </w:r>
+      <w:r>
+        <w:t xml:space="preserve">ever </w:t>
+      </w:r>
+      <w:r>
+        <w:t>reproduce that</w:t>
       </w:r>
       <w:r>
         <w:t xml:space="preserve"> in my </w:t>
@@ -580,6 +596,7 @@
         <w:t>).</w:t>
       </w:r>
     </w:p>
+    <w:p/>
     <w:p>
       <w:pPr>
         <w:rPr>
@@ -614,11 +631,11 @@
         <w:pStyle w:val="ListParagraph"/>
         <w:numPr>
           <w:ilvl w:val="0"/>
-          <w:numId w:val="4"/>
+          <w:numId w:val="8"/>
         </w:numPr>
       </w:pPr>
       <w:r>
-        <w:t>At first C</w:t>
+        <w:t>Q</w:t>
       </w:r>
       <w:r>
         <w:rPr>
@@ -627,10 +644,142 @@
         <w:t>2</w:t>
       </w:r>
       <w:r>
+        <w:t xml:space="preserve"> is ON and the</w:t>
+      </w:r>
+      <w:r>
+        <w:t>re is the</w:t>
+      </w:r>
+      <w:r>
+        <w:t xml:space="preserve"> charge path R</w:t>
+      </w:r>
+      <w:r>
+        <w:rPr>
+          <w:vertAlign w:val="subscript"/>
+        </w:rPr>
+        <w:t>3</w:t>
+      </w:r>
+      <w:r>
+        <w:t>→C</w:t>
+      </w:r>
+      <w:r>
+        <w:rPr>
+          <w:vertAlign w:val="subscript"/>
+        </w:rPr>
+        <w:t>2</w:t>
+      </w:r>
+      <w:r>
+        <w:t>→GND (D</w:t>
+      </w:r>
+      <w:r>
+        <w:rPr>
+          <w:vertAlign w:val="subscript"/>
+        </w:rPr>
+        <w:t>2</w:t>
+      </w:r>
+      <w:r>
+        <w:t xml:space="preserve"> is ON through R</w:t>
+      </w:r>
+      <w:r>
+        <w:rPr>
+          <w:vertAlign w:val="subscript"/>
+        </w:rPr>
+        <w:t>4</w:t>
+      </w:r>
+      <w:r>
+        <w:t>→D</w:t>
+      </w:r>
+      <w:r>
+        <w:rPr>
+          <w:vertAlign w:val="subscript"/>
+        </w:rPr>
+        <w:t>2</w:t>
+      </w:r>
+      <w:r>
+        <w:t>→GND). Q</w:t>
+      </w:r>
+      <w:r>
+        <w:rPr>
+          <w:vertAlign w:val="subscript"/>
+        </w:rPr>
+        <w:t>1</w:t>
+      </w:r>
+      <w:r>
+        <w:t xml:space="preserve"> is OFF and the</w:t>
+      </w:r>
+      <w:r>
+        <w:t>re is the</w:t>
+      </w:r>
+      <w:r>
+        <w:t xml:space="preserve"> charge path R</w:t>
+      </w:r>
+      <w:r>
+        <w:rPr>
+          <w:vertAlign w:val="subscript"/>
+        </w:rPr>
+        <w:t>1</w:t>
+      </w:r>
+      <w:r>
+        <w:t>→C</w:t>
+      </w:r>
+      <w:r>
+        <w:rPr>
+          <w:vertAlign w:val="subscript"/>
+        </w:rPr>
+        <w:t>1</w:t>
+      </w:r>
+      <w:r>
+        <w:t>→Q</w:t>
+      </w:r>
+      <w:r>
+        <w:rPr>
+          <w:vertAlign w:val="subscript"/>
+        </w:rPr>
+        <w:t>2,base</w:t>
+      </w:r>
+      <w:r>
         <w:t xml:space="preserve"> </w:t>
       </w:r>
       <w:r>
-        <w:t>discharges through R</w:t>
+        <w:t>(when C</w:t>
+      </w:r>
+      <w:r>
+        <w:rPr>
+          <w:vertAlign w:val="subscript"/>
+        </w:rPr>
+        <w:t>1</w:t>
+      </w:r>
+      <w:r>
+        <w:t xml:space="preserve"> is full, Q</w:t>
+      </w:r>
+      <w:r>
+        <w:rPr>
+          <w:vertAlign w:val="subscript"/>
+        </w:rPr>
+        <w:t>2,base</w:t>
+      </w:r>
+      <w:r>
+        <w:t xml:space="preserve"> </w:t>
+      </w:r>
+      <w:r>
+        <w:t>gets current through R</w:t>
+      </w:r>
+      <w:r>
+        <w:rPr>
+          <w:vertAlign w:val="subscript"/>
+        </w:rPr>
+        <w:t>2</w:t>
+      </w:r>
+      <w:r>
+        <w:t>).</w:t>
+      </w:r>
+      <w:r>
+        <w:br/>
+      </w:r>
+      <w:r>
+        <w:sym w:font="Wingdings" w:char="F0E8"/>
+      </w:r>
+      <w:r>
+        <w:t>When the R</w:t>
       </w:r>
       <w:r>
         <w:rPr>
@@ -639,9 +788,6 @@
         <w:t>3</w:t>
       </w:r>
       <w:r>
-        <w:t>→</w:t>
-      </w:r>
-      <w:r>
         <w:t>C</w:t>
       </w:r>
       <w:r>
@@ -651,7 +797,7 @@
         <w:t>2</w:t>
       </w:r>
       <w:r>
-        <w:t>→</w:t>
+        <w:t xml:space="preserve"> node reaches 0.6V (such a low reverse voltage on an electrolytic capacitor is not a problem), </w:t>
       </w:r>
       <w:r>
         <w:t>Q</w:t>
@@ -660,64 +806,37 @@
         <w:rPr>
           <w:vertAlign w:val="subscript"/>
         </w:rPr>
+        <w:t>1</w:t>
+      </w:r>
+      <w:r>
+        <w:t xml:space="preserve"> turns ON, the collector side of C</w:t>
+      </w:r>
+      <w:r>
+        <w:rPr>
+          <w:vertAlign w:val="subscript"/>
+        </w:rPr>
+        <w:t>1</w:t>
+      </w:r>
+      <w:r>
+        <w:t xml:space="preserve"> becomes 0V and thus V</w:t>
+      </w:r>
+      <w:r>
+        <w:rPr>
+          <w:vertAlign w:val="subscript"/>
+        </w:rPr>
+        <w:t>BE2</w:t>
+      </w:r>
+      <w:r>
+        <w:t xml:space="preserve"> is negative, Q</w:t>
+      </w:r>
+      <w:r>
+        <w:rPr>
+          <w:vertAlign w:val="subscript"/>
+        </w:rPr>
         <w:t>2</w:t>
       </w:r>
       <w:r>
-        <w:t xml:space="preserve"> and then through the same path it gets charged </w:t>
-      </w:r>
-      <w:r>
-        <w:t xml:space="preserve">in reverse </w:t>
-      </w:r>
-      <w:r>
-        <w:t xml:space="preserve">to </w:t>
-      </w:r>
-      <w:r>
-        <w:t>a</w:t>
-      </w:r>
-      <w:r>
-        <w:t xml:space="preserve">round 0.6V </w:t>
-      </w:r>
-      <w:r>
-        <w:t>(such a low reverse voltage on an electrolytic capacitor is not a problem).</w:t>
-      </w:r>
-      <w:r>
-        <w:t xml:space="preserve"> In this phase the optional D</w:t>
-      </w:r>
-      <w:r>
-        <w:rPr>
-          <w:vertAlign w:val="subscript"/>
-        </w:rPr>
-        <w:t>2</w:t>
-      </w:r>
-      <w:r>
-        <w:t xml:space="preserve"> is ON thanks to the R</w:t>
-      </w:r>
-      <w:r>
-        <w:rPr>
-          <w:vertAlign w:val="subscript"/>
-        </w:rPr>
-        <w:t>4</w:t>
-      </w:r>
-      <w:r>
-        <w:t>→D</w:t>
-      </w:r>
-      <w:r>
-        <w:rPr>
-          <w:vertAlign w:val="subscript"/>
-        </w:rPr>
-        <w:t>2</w:t>
-      </w:r>
-      <w:r>
-        <w:t>→Q</w:t>
-      </w:r>
-      <w:r>
-        <w:rPr>
-          <w:vertAlign w:val="subscript"/>
-        </w:rPr>
-        <w:t>2</w:t>
-      </w:r>
-      <w:r>
-        <w:t xml:space="preserve"> path.</w:t>
+        <w:t xml:space="preserve"> turns OFF.</w:t>
       </w:r>
     </w:p>
     <w:p>
@@ -725,7 +844,7 @@
         <w:pStyle w:val="ListParagraph"/>
         <w:numPr>
           <w:ilvl w:val="0"/>
-          <w:numId w:val="4"/>
+          <w:numId w:val="8"/>
         </w:numPr>
       </w:pPr>
       <w:r>
@@ -738,10 +857,106 @@
         <w:t>1</w:t>
       </w:r>
       <w:r>
+        <w:t xml:space="preserve"> is ON and there is the charge path R</w:t>
+      </w:r>
+      <w:r>
+        <w:rPr>
+          <w:vertAlign w:val="subscript"/>
+        </w:rPr>
+        <w:t>2</w:t>
+      </w:r>
+      <w:r>
+        <w:t>→C</w:t>
+      </w:r>
+      <w:r>
+        <w:rPr>
+          <w:vertAlign w:val="subscript"/>
+        </w:rPr>
+        <w:t>1</w:t>
+      </w:r>
+      <w:r>
+        <w:t>→GND (D</w:t>
+      </w:r>
+      <w:r>
+        <w:rPr>
+          <w:vertAlign w:val="subscript"/>
+        </w:rPr>
+        <w:t>1</w:t>
+      </w:r>
+      <w:r>
+        <w:t xml:space="preserve"> is ON through R</w:t>
+      </w:r>
+      <w:r>
+        <w:rPr>
+          <w:vertAlign w:val="subscript"/>
+        </w:rPr>
+        <w:t>1</w:t>
+      </w:r>
+      <w:r>
+        <w:t>→D</w:t>
+      </w:r>
+      <w:r>
+        <w:rPr>
+          <w:vertAlign w:val="subscript"/>
+        </w:rPr>
+        <w:t>1</w:t>
+      </w:r>
+      <w:r>
+        <w:t>→GND). Q</w:t>
+      </w:r>
+      <w:r>
+        <w:rPr>
+          <w:vertAlign w:val="subscript"/>
+        </w:rPr>
+        <w:t>2</w:t>
+      </w:r>
+      <w:r>
+        <w:t xml:space="preserve"> is OFF and there is the charge path R</w:t>
+      </w:r>
+      <w:r>
+        <w:rPr>
+          <w:vertAlign w:val="subscript"/>
+        </w:rPr>
+        <w:t>4</w:t>
+      </w:r>
+      <w:r>
+        <w:t>→C</w:t>
+      </w:r>
+      <w:r>
+        <w:rPr>
+          <w:vertAlign w:val="subscript"/>
+        </w:rPr>
+        <w:t>2</w:t>
+      </w:r>
+      <w:r>
+        <w:t>→Q</w:t>
+      </w:r>
+      <w:r>
+        <w:rPr>
+          <w:vertAlign w:val="subscript"/>
+        </w:rPr>
+        <w:t>1</w:t>
+      </w:r>
+      <w:r>
+        <w:rPr>
+          <w:vertAlign w:val="subscript"/>
+        </w:rPr>
+        <w:t>,base</w:t>
+      </w:r>
+      <w:r>
         <w:t xml:space="preserve"> </w:t>
       </w:r>
       <w:r>
-        <w:t>turns ON, the collector side of C</w:t>
+        <w:t>(when C</w:t>
+      </w:r>
+      <w:r>
+        <w:rPr>
+          <w:vertAlign w:val="subscript"/>
+        </w:rPr>
+        <w:t>2</w:t>
+      </w:r>
+      <w:r>
+        <w:t xml:space="preserve"> is full, Q</w:t>
       </w:r>
       <w:r>
         <w:rPr>
@@ -750,22 +965,34 @@
         <w:t>1</w:t>
       </w:r>
       <w:r>
-        <w:t xml:space="preserve"> becomes 0V and thus </w:t>
-      </w:r>
-      <w:r>
-        <w:t>V</w:t>
-      </w:r>
-      <w:r>
-        <w:rPr>
-          <w:vertAlign w:val="subscript"/>
-        </w:rPr>
-        <w:t>B</w:t>
-      </w:r>
-      <w:r>
-        <w:rPr>
-          <w:vertAlign w:val="subscript"/>
-        </w:rPr>
-        <w:t>E</w:t>
+        <w:rPr>
+          <w:vertAlign w:val="subscript"/>
+        </w:rPr>
+        <w:t>,base</w:t>
+      </w:r>
+      <w:r>
+        <w:t xml:space="preserve"> </w:t>
+      </w:r>
+      <w:r>
+        <w:t>gets current through R</w:t>
+      </w:r>
+      <w:r>
+        <w:rPr>
+          <w:vertAlign w:val="subscript"/>
+        </w:rPr>
+        <w:t>3</w:t>
+      </w:r>
+      <w:r>
+        <w:t>).</w:t>
+      </w:r>
+      <w:r>
+        <w:br/>
+      </w:r>
+      <w:r>
+        <w:sym w:font="Wingdings" w:char="F0E8"/>
+      </w:r>
+      <w:r>
+        <w:t>When the R</w:t>
       </w:r>
       <w:r>
         <w:rPr>
@@ -774,19 +1001,16 @@
         <w:t>2</w:t>
       </w:r>
       <w:r>
-        <w:t xml:space="preserve"> </w:t>
-      </w:r>
-      <w:r>
-        <w:t xml:space="preserve">is </w:t>
-      </w:r>
-      <w:r>
-        <w:t>negative</w:t>
-      </w:r>
-      <w:r>
-        <w:t xml:space="preserve">, </w:t>
-      </w:r>
-      <w:r>
-        <w:t>Q</w:t>
+        <w:t>C</w:t>
+      </w:r>
+      <w:r>
+        <w:rPr>
+          <w:vertAlign w:val="subscript"/>
+        </w:rPr>
+        <w:t>1</w:t>
+      </w:r>
+      <w:r>
+        <w:t xml:space="preserve"> node reaches 0.6V (such a low reverse voltage on an electrolytic capacitor is not a problem), Q</w:t>
       </w:r>
       <w:r>
         <w:rPr>
@@ -795,320 +1019,43 @@
         <w:t>2</w:t>
       </w:r>
       <w:r>
+        <w:t xml:space="preserve"> turns ON, the collector side of C</w:t>
+      </w:r>
+      <w:r>
+        <w:rPr>
+          <w:vertAlign w:val="subscript"/>
+        </w:rPr>
+        <w:t>2</w:t>
+      </w:r>
+      <w:r>
+        <w:t xml:space="preserve"> becomes 0V and thus V</w:t>
+      </w:r>
+      <w:r>
+        <w:rPr>
+          <w:vertAlign w:val="subscript"/>
+        </w:rPr>
+        <w:t>BE</w:t>
+      </w:r>
+      <w:r>
+        <w:rPr>
+          <w:vertAlign w:val="subscript"/>
+        </w:rPr>
+        <w:t>1</w:t>
+      </w:r>
+      <w:r>
+        <w:t xml:space="preserve"> is negative, Q</w:t>
+      </w:r>
+      <w:r>
+        <w:rPr>
+          <w:vertAlign w:val="subscript"/>
+        </w:rPr>
+        <w:t>1</w:t>
+      </w:r>
+      <w:r>
         <w:t xml:space="preserve"> turns OFF.</w:t>
-      </w:r>
-      <w:r>
-        <w:t xml:space="preserve"> C</w:t>
-      </w:r>
-      <w:r>
-        <w:rPr>
-          <w:vertAlign w:val="subscript"/>
-        </w:rPr>
-        <w:t>2</w:t>
-      </w:r>
-      <w:r>
-        <w:t xml:space="preserve"> </w:t>
-      </w:r>
-      <w:r>
-        <w:t>charges quite fast t</w:t>
-      </w:r>
-      <w:r>
-        <w:t xml:space="preserve">hrough </w:t>
-      </w:r>
-      <w:r>
-        <w:t xml:space="preserve">the small </w:t>
-      </w:r>
-      <w:r>
-        <w:t>R</w:t>
-      </w:r>
-      <w:r>
-        <w:rPr>
-          <w:vertAlign w:val="subscript"/>
-        </w:rPr>
-        <w:t>4</w:t>
-      </w:r>
-      <w:r>
-        <w:t xml:space="preserve"> </w:t>
-      </w:r>
-      <w:r>
-        <w:t>and Q</w:t>
-      </w:r>
-      <w:r>
-        <w:rPr>
-          <w:vertAlign w:val="subscript"/>
-        </w:rPr>
-        <w:t>1</w:t>
-      </w:r>
-      <w:r>
-        <w:t>’s BE-</w:t>
-      </w:r>
-      <w:r>
-        <w:t>junction</w:t>
-      </w:r>
-      <w:r>
-        <w:t>, so Q</w:t>
-      </w:r>
-      <w:r>
-        <w:rPr>
-          <w:vertAlign w:val="subscript"/>
-        </w:rPr>
-        <w:t>1</w:t>
-      </w:r>
-      <w:r>
-        <w:t xml:space="preserve"> enters saturation. A</w:t>
-      </w:r>
-      <w:r>
-        <w:t>fter C</w:t>
-      </w:r>
-      <w:r>
-        <w:rPr>
-          <w:vertAlign w:val="subscript"/>
-        </w:rPr>
-        <w:t>2</w:t>
-      </w:r>
-      <w:r>
-        <w:t xml:space="preserve"> is fully charged there is still enough current flowing </w:t>
-      </w:r>
-      <w:r>
-        <w:t>in</w:t>
-      </w:r>
-      <w:r>
-        <w:t>to the Q</w:t>
-      </w:r>
-      <w:r>
-        <w:rPr>
-          <w:vertAlign w:val="subscript"/>
-        </w:rPr>
-        <w:t>1</w:t>
-      </w:r>
-      <w:r>
-        <w:t xml:space="preserve"> base through R</w:t>
-      </w:r>
-      <w:r>
-        <w:rPr>
-          <w:vertAlign w:val="subscript"/>
-        </w:rPr>
-        <w:t>3</w:t>
-      </w:r>
-      <w:r>
-        <w:t>.</w:t>
       </w:r>
     </w:p>
     <w:p>
-      <w:pPr>
-        <w:pStyle w:val="ListParagraph"/>
-        <w:numPr>
-          <w:ilvl w:val="0"/>
-          <w:numId w:val="4"/>
-        </w:numPr>
-      </w:pPr>
-      <w:r>
-        <w:t>At first C</w:t>
-      </w:r>
-      <w:r>
-        <w:rPr>
-          <w:vertAlign w:val="subscript"/>
-        </w:rPr>
-        <w:t>1</w:t>
-      </w:r>
-      <w:r>
-        <w:t xml:space="preserve"> discharges</w:t>
-      </w:r>
-      <w:r>
-        <w:t xml:space="preserve"> through </w:t>
-      </w:r>
-      <w:r>
-        <w:t>R</w:t>
-      </w:r>
-      <w:r>
-        <w:rPr>
-          <w:vertAlign w:val="subscript"/>
-        </w:rPr>
-        <w:t>2</w:t>
-      </w:r>
-      <w:r>
-        <w:t>→</w:t>
-      </w:r>
-      <w:r>
-        <w:t>C</w:t>
-      </w:r>
-      <w:r>
-        <w:rPr>
-          <w:vertAlign w:val="subscript"/>
-        </w:rPr>
-        <w:t>1</w:t>
-      </w:r>
-      <w:r>
-        <w:t>→</w:t>
-      </w:r>
-      <w:r>
-        <w:t>Q</w:t>
-      </w:r>
-      <w:r>
-        <w:rPr>
-          <w:vertAlign w:val="subscript"/>
-        </w:rPr>
-        <w:t>1</w:t>
-      </w:r>
-      <w:r>
-        <w:t xml:space="preserve"> and then through the same path it gets charged in reverse to around 0.6V </w:t>
-      </w:r>
-      <w:r>
-        <w:t>(such a low reverse voltage on an electrolytic capacitor is not a problem).</w:t>
-      </w:r>
-      <w:r>
-        <w:t xml:space="preserve"> In this phase the optional D</w:t>
-      </w:r>
-      <w:r>
-        <w:rPr>
-          <w:vertAlign w:val="subscript"/>
-        </w:rPr>
-        <w:t>1</w:t>
-      </w:r>
-      <w:r>
-        <w:t xml:space="preserve"> is ON thanks to the R</w:t>
-      </w:r>
-      <w:r>
-        <w:rPr>
-          <w:vertAlign w:val="subscript"/>
-        </w:rPr>
-        <w:t>1</w:t>
-      </w:r>
-      <w:r>
-        <w:t>→D</w:t>
-      </w:r>
-      <w:r>
-        <w:rPr>
-          <w:vertAlign w:val="subscript"/>
-        </w:rPr>
-        <w:t>1</w:t>
-      </w:r>
-      <w:r>
-        <w:t>→Q</w:t>
-      </w:r>
-      <w:r>
-        <w:rPr>
-          <w:vertAlign w:val="subscript"/>
-        </w:rPr>
-        <w:t>1</w:t>
-      </w:r>
-      <w:r>
-        <w:t xml:space="preserve"> path.</w:t>
-      </w:r>
-    </w:p>
-    <w:p>
-      <w:pPr>
-        <w:pStyle w:val="ListParagraph"/>
-        <w:numPr>
-          <w:ilvl w:val="0"/>
-          <w:numId w:val="4"/>
-        </w:numPr>
-      </w:pPr>
-      <w:r>
-        <w:t>Q</w:t>
-      </w:r>
-      <w:r>
-        <w:rPr>
-          <w:vertAlign w:val="subscript"/>
-        </w:rPr>
-        <w:t>2</w:t>
-      </w:r>
-      <w:r>
-        <w:t xml:space="preserve"> turns ON, the collector side of C</w:t>
-      </w:r>
-      <w:r>
-        <w:rPr>
-          <w:vertAlign w:val="subscript"/>
-        </w:rPr>
-        <w:t>2</w:t>
-      </w:r>
-      <w:r>
-        <w:t xml:space="preserve"> becomes 0V and thus V</w:t>
-      </w:r>
-      <w:r>
-        <w:rPr>
-          <w:vertAlign w:val="subscript"/>
-        </w:rPr>
-        <w:t>BE1</w:t>
-      </w:r>
-      <w:r>
-        <w:t xml:space="preserve"> is negative, Q</w:t>
-      </w:r>
-      <w:r>
-        <w:rPr>
-          <w:vertAlign w:val="subscript"/>
-        </w:rPr>
-        <w:t>1</w:t>
-      </w:r>
-      <w:r>
-        <w:t xml:space="preserve"> turns OFF. C</w:t>
-      </w:r>
-      <w:r>
-        <w:rPr>
-          <w:vertAlign w:val="subscript"/>
-        </w:rPr>
-        <w:t>1</w:t>
-      </w:r>
-      <w:r>
-        <w:t xml:space="preserve"> charges quite fast through the small R</w:t>
-      </w:r>
-      <w:r>
-        <w:rPr>
-          <w:vertAlign w:val="subscript"/>
-        </w:rPr>
-        <w:t>1</w:t>
-      </w:r>
-      <w:r>
-        <w:t xml:space="preserve"> </w:t>
-      </w:r>
-      <w:r>
-        <w:t>and Q</w:t>
-      </w:r>
-      <w:r>
-        <w:rPr>
-          <w:vertAlign w:val="subscript"/>
-        </w:rPr>
-        <w:t>2</w:t>
-      </w:r>
-      <w:r>
-        <w:t>’s BE-junction, so Q</w:t>
-      </w:r>
-      <w:r>
-        <w:rPr>
-          <w:vertAlign w:val="subscript"/>
-        </w:rPr>
-        <w:t>2</w:t>
-      </w:r>
-      <w:r>
-        <w:t xml:space="preserve"> enters saturation. After C</w:t>
-      </w:r>
-      <w:r>
-        <w:rPr>
-          <w:vertAlign w:val="subscript"/>
-        </w:rPr>
-        <w:t>1</w:t>
-      </w:r>
-      <w:r>
-        <w:t xml:space="preserve"> is fully charged there is still enough current flowing into the Q</w:t>
-      </w:r>
-      <w:r>
-        <w:rPr>
-          <w:vertAlign w:val="subscript"/>
-        </w:rPr>
-        <w:t>2</w:t>
-      </w:r>
-      <w:r>
-        <w:t xml:space="preserve"> base through R</w:t>
-      </w:r>
-      <w:r>
-        <w:rPr>
-          <w:vertAlign w:val="subscript"/>
-        </w:rPr>
-        <w:t>2</w:t>
-      </w:r>
-      <w:r>
-        <w:t>.</w:t>
-      </w:r>
       <w:r>
         <w:rPr>
           <w:sz w:val="32"/>
@@ -1336,6 +1283,11 @@
       </w:r>
     </w:p>
     <w:p>
+      <w:pPr>
+        <w:rPr>
+          <w:rFonts w:eastAsiaTheme="minorEastAsia"/>
+        </w:rPr>
+      </w:pPr>
       <w:r>
         <w:t>T</w:t>
       </w:r>
@@ -1397,6 +1349,55 @@
         <w:t>s</w:t>
       </w:r>
       <w:r>
+        <w:t xml:space="preserve">. </w:t>
+      </w:r>
+      <w:r>
+        <w:rPr>
+          <w:rFonts w:eastAsiaTheme="minorEastAsia"/>
+        </w:rPr>
+        <w:t xml:space="preserve">Let’s find the time T </w:t>
+      </w:r>
+      <w:r>
+        <w:rPr>
+          <w:rFonts w:eastAsiaTheme="minorEastAsia"/>
+        </w:rPr>
+        <w:t xml:space="preserve">when </w:t>
+      </w:r>
+      <w:r>
+        <w:rPr>
+          <w:rFonts w:eastAsiaTheme="minorEastAsia"/>
+        </w:rPr>
+        <w:t>Q</w:t>
+      </w:r>
+      <w:r>
+        <w:rPr>
+          <w:rFonts w:eastAsiaTheme="minorEastAsia"/>
+          <w:vertAlign w:val="subscript"/>
+        </w:rPr>
+        <w:t>2</w:t>
+      </w:r>
+      <w:r>
+        <w:rPr>
+          <w:rFonts w:eastAsiaTheme="minorEastAsia"/>
+        </w:rPr>
+        <w:t xml:space="preserve"> </w:t>
+      </w:r>
+      <w:r>
+        <w:rPr>
+          <w:rFonts w:eastAsiaTheme="minorEastAsia"/>
+        </w:rPr>
+        <w:t xml:space="preserve">turns </w:t>
+      </w:r>
+      <w:r>
+        <w:rPr>
+          <w:rFonts w:eastAsiaTheme="minorEastAsia"/>
+        </w:rPr>
+        <w:t>ON</w:t>
+      </w:r>
+      <w:r>
+        <w:rPr>
+          <w:rFonts w:eastAsiaTheme="minorEastAsia"/>
+        </w:rPr>
         <w:t>:</w:t>
       </w:r>
     </w:p>
@@ -1469,7 +1470,6 @@
     <w:p/>
     <w:p/>
     <w:p/>
-    <w:p/>
     <w:p>
       <w:pPr>
         <w:sectPr>
@@ -1503,39 +1503,7 @@
                 <w:rPr>
                   <w:rFonts w:ascii="Cambria Math" w:hAnsi="Cambria Math"/>
                 </w:rPr>
-                <m:t>I</m:t>
-              </m:r>
-            </m:e>
-            <m:sub>
-              <m:r>
-                <w:rPr>
-                  <w:rFonts w:ascii="Cambria Math" w:hAnsi="Cambria Math"/>
-                </w:rPr>
-                <m:t>C</m:t>
-              </m:r>
-            </m:sub>
-          </m:sSub>
-          <m:r>
-            <w:rPr>
-              <w:rFonts w:ascii="Cambria Math" w:hAnsi="Cambria Math"/>
-            </w:rPr>
-            <m:t>(t)=</m:t>
-          </m:r>
-          <m:sSub>
-            <m:sSubPr>
-              <m:ctrlPr>
-                <w:rPr>
-                  <w:rFonts w:ascii="Cambria Math" w:hAnsi="Cambria Math"/>
-                  <w:i/>
-                </w:rPr>
-              </m:ctrlPr>
-            </m:sSubPr>
-            <m:e>
-              <m:r>
-                <w:rPr>
-                  <w:rFonts w:ascii="Cambria Math" w:hAnsi="Cambria Math"/>
-                </w:rPr>
-                <m:t>I</m:t>
+                <m:t>V</m:t>
               </m:r>
             </m:e>
             <m:sub>
@@ -1561,393 +1529,7 @@
                 <w:rPr>
                   <w:rFonts w:ascii="Cambria Math" w:hAnsi="Cambria Math"/>
                 </w:rPr>
-                <m:t>0</m:t>
-              </m:r>
-            </m:e>
-          </m:d>
-          <m:sSup>
-            <m:sSupPr>
-              <m:ctrlPr>
-                <w:rPr>
-                  <w:rFonts w:ascii="Cambria Math" w:hAnsi="Cambria Math"/>
-                  <w:i/>
-                </w:rPr>
-              </m:ctrlPr>
-            </m:sSupPr>
-            <m:e>
-              <m:r>
-                <w:rPr>
-                  <w:rFonts w:ascii="Cambria Math" w:hAnsi="Cambria Math"/>
-                </w:rPr>
-                <m:t>e</m:t>
-              </m:r>
-            </m:e>
-            <m:sup>
-              <m:f>
-                <m:fPr>
-                  <m:type m:val="skw"/>
-                  <m:ctrlPr>
-                    <w:rPr>
-                      <w:rFonts w:ascii="Cambria Math" w:hAnsi="Cambria Math"/>
-                      <w:i/>
-                    </w:rPr>
-                  </m:ctrlPr>
-                </m:fPr>
-                <m:num>
-                  <m:r>
-                    <w:rPr>
-                      <w:rFonts w:ascii="Cambria Math" w:hAnsi="Cambria Math"/>
-                    </w:rPr>
-                    <m:t>-t</m:t>
-                  </m:r>
-                </m:num>
-                <m:den>
-                  <m:r>
-                    <w:rPr>
-                      <w:rFonts w:ascii="Cambria Math" w:hAnsi="Cambria Math"/>
-                    </w:rPr>
-                    <m:t>RC</m:t>
-                  </m:r>
-                </m:den>
-              </m:f>
-            </m:sup>
-          </m:sSup>
-          <m:r>
-            <w:rPr>
-              <w:rFonts w:ascii="Cambria Math" w:hAnsi="Cambria Math"/>
-            </w:rPr>
-            <m:t xml:space="preserve"> with </m:t>
-          </m:r>
-          <m:sSub>
-            <m:sSubPr>
-              <m:ctrlPr>
-                <w:rPr>
-                  <w:rFonts w:ascii="Cambria Math" w:hAnsi="Cambria Math"/>
-                  <w:i/>
-                </w:rPr>
-              </m:ctrlPr>
-            </m:sSubPr>
-            <m:e>
-              <m:r>
-                <w:rPr>
-                  <w:rFonts w:ascii="Cambria Math" w:hAnsi="Cambria Math"/>
-                </w:rPr>
-                <m:t>V</m:t>
-              </m:r>
-            </m:e>
-            <m:sub>
-              <m:r>
-                <w:rPr>
-                  <w:rFonts w:ascii="Cambria Math" w:hAnsi="Cambria Math"/>
-                </w:rPr>
-                <m:t>C</m:t>
-              </m:r>
-            </m:sub>
-          </m:sSub>
-          <m:d>
-            <m:dPr>
-              <m:ctrlPr>
-                <w:rPr>
-                  <w:rFonts w:ascii="Cambria Math" w:hAnsi="Cambria Math"/>
-                  <w:i/>
-                </w:rPr>
-              </m:ctrlPr>
-            </m:dPr>
-            <m:e>
-              <m:r>
-                <w:rPr>
-                  <w:rFonts w:ascii="Cambria Math" w:hAnsi="Cambria Math"/>
-                </w:rPr>
-                <m:t>0</m:t>
-              </m:r>
-            </m:e>
-          </m:d>
-          <m:r>
-            <w:rPr>
-              <w:rFonts w:ascii="Cambria Math" w:hAnsi="Cambria Math"/>
-            </w:rPr>
-            <m:t>=-</m:t>
-          </m:r>
-          <m:d>
-            <m:dPr>
-              <m:ctrlPr>
-                <w:rPr>
-                  <w:rFonts w:ascii="Cambria Math" w:hAnsi="Cambria Math"/>
-                  <w:i/>
-                </w:rPr>
-              </m:ctrlPr>
-            </m:dPr>
-            <m:e>
-              <m:r>
-                <w:rPr>
-                  <w:rFonts w:ascii="Cambria Math" w:hAnsi="Cambria Math"/>
-                </w:rPr>
-                <m:t>VCC-</m:t>
-              </m:r>
-              <m:sSub>
-                <m:sSubPr>
-                  <m:ctrlPr>
-                    <w:rPr>
-                      <w:rFonts w:ascii="Cambria Math" w:hAnsi="Cambria Math"/>
-                      <w:i/>
-                    </w:rPr>
-                  </m:ctrlPr>
-                </m:sSubPr>
-                <m:e>
-                  <m:r>
-                    <w:rPr>
-                      <w:rFonts w:ascii="Cambria Math" w:hAnsi="Cambria Math"/>
-                    </w:rPr>
-                    <m:t>V</m:t>
-                  </m:r>
-                </m:e>
-                <m:sub>
-                  <m:r>
-                    <w:rPr>
-                      <w:rFonts w:ascii="Cambria Math" w:hAnsi="Cambria Math"/>
-                    </w:rPr>
-                    <m:t>BE</m:t>
-                  </m:r>
-                </m:sub>
-              </m:sSub>
-            </m:e>
-          </m:d>
-          <m:r>
-            <w:rPr>
-              <w:rFonts w:ascii="Cambria Math" w:hAnsi="Cambria Math"/>
-            </w:rPr>
-            <m:t xml:space="preserve"> and </m:t>
-          </m:r>
-          <m:sSub>
-            <m:sSubPr>
-              <m:ctrlPr>
-                <w:rPr>
-                  <w:rFonts w:ascii="Cambria Math" w:hAnsi="Cambria Math"/>
-                  <w:i/>
-                </w:rPr>
-              </m:ctrlPr>
-            </m:sSubPr>
-            <m:e>
-              <m:r>
-                <w:rPr>
-                  <w:rFonts w:ascii="Cambria Math" w:hAnsi="Cambria Math"/>
-                </w:rPr>
-                <m:t>I</m:t>
-              </m:r>
-            </m:e>
-            <m:sub>
-              <m:r>
-                <w:rPr>
-                  <w:rFonts w:ascii="Cambria Math" w:hAnsi="Cambria Math"/>
-                </w:rPr>
-                <m:t>C</m:t>
-              </m:r>
-            </m:sub>
-          </m:sSub>
-          <m:d>
-            <m:dPr>
-              <m:ctrlPr>
-                <w:rPr>
-                  <w:rFonts w:ascii="Cambria Math" w:hAnsi="Cambria Math"/>
-                  <w:i/>
-                </w:rPr>
-              </m:ctrlPr>
-            </m:dPr>
-            <m:e>
-              <m:r>
-                <w:rPr>
-                  <w:rFonts w:ascii="Cambria Math" w:hAnsi="Cambria Math"/>
-                </w:rPr>
-                <m:t>0</m:t>
-              </m:r>
-            </m:e>
-          </m:d>
-          <m:r>
-            <w:rPr>
-              <w:rFonts w:ascii="Cambria Math" w:hAnsi="Cambria Math"/>
-            </w:rPr>
-            <m:t>=</m:t>
-          </m:r>
-          <m:f>
-            <m:fPr>
-              <m:ctrlPr>
-                <w:rPr>
-                  <w:rFonts w:ascii="Cambria Math" w:hAnsi="Cambria Math"/>
-                  <w:i/>
-                </w:rPr>
-              </m:ctrlPr>
-            </m:fPr>
-            <m:num>
-              <m:r>
-                <w:rPr>
-                  <w:rFonts w:ascii="Cambria Math" w:hAnsi="Cambria Math"/>
-                </w:rPr>
-                <m:t>VCC-</m:t>
-              </m:r>
-              <m:sSub>
-                <m:sSubPr>
-                  <m:ctrlPr>
-                    <w:rPr>
-                      <w:rFonts w:ascii="Cambria Math" w:hAnsi="Cambria Math"/>
-                      <w:i/>
-                    </w:rPr>
-                  </m:ctrlPr>
-                </m:sSubPr>
-                <m:e>
-                  <m:r>
-                    <w:rPr>
-                      <w:rFonts w:ascii="Cambria Math" w:hAnsi="Cambria Math"/>
-                    </w:rPr>
-                    <m:t>V</m:t>
-                  </m:r>
-                </m:e>
-                <m:sub>
-                  <m:r>
-                    <w:rPr>
-                      <w:rFonts w:ascii="Cambria Math" w:hAnsi="Cambria Math"/>
-                    </w:rPr>
-                    <m:t>c</m:t>
-                  </m:r>
-                </m:sub>
-              </m:sSub>
-              <m:d>
-                <m:dPr>
-                  <m:ctrlPr>
-                    <w:rPr>
-                      <w:rFonts w:ascii="Cambria Math" w:hAnsi="Cambria Math"/>
-                      <w:i/>
-                    </w:rPr>
-                  </m:ctrlPr>
-                </m:dPr>
-                <m:e>
-                  <m:r>
-                    <w:rPr>
-                      <w:rFonts w:ascii="Cambria Math" w:hAnsi="Cambria Math"/>
-                    </w:rPr>
-                    <m:t>0</m:t>
-                  </m:r>
-                </m:e>
-              </m:d>
-            </m:num>
-            <m:den>
-              <m:r>
-                <w:rPr>
-                  <w:rFonts w:ascii="Cambria Math" w:hAnsi="Cambria Math"/>
-                </w:rPr>
-                <m:t>R</m:t>
-              </m:r>
-            </m:den>
-          </m:f>
-          <m:r>
-            <w:rPr>
-              <w:rFonts w:ascii="Cambria Math" w:hAnsi="Cambria Math"/>
-            </w:rPr>
-            <m:t>=</m:t>
-          </m:r>
-          <m:f>
-            <m:fPr>
-              <m:ctrlPr>
-                <w:rPr>
-                  <w:rFonts w:ascii="Cambria Math" w:hAnsi="Cambria Math"/>
-                  <w:i/>
-                </w:rPr>
-              </m:ctrlPr>
-            </m:fPr>
-            <m:num>
-              <m:r>
-                <w:rPr>
-                  <w:rFonts w:ascii="Cambria Math" w:hAnsi="Cambria Math"/>
-                </w:rPr>
-                <m:t>2VCC-</m:t>
-              </m:r>
-              <m:sSub>
-                <m:sSubPr>
-                  <m:ctrlPr>
-                    <w:rPr>
-                      <w:rFonts w:ascii="Cambria Math" w:hAnsi="Cambria Math"/>
-                      <w:i/>
-                    </w:rPr>
-                  </m:ctrlPr>
-                </m:sSubPr>
-                <m:e>
-                  <m:r>
-                    <w:rPr>
-                      <w:rFonts w:ascii="Cambria Math" w:hAnsi="Cambria Math"/>
-                    </w:rPr>
-                    <m:t>V</m:t>
-                  </m:r>
-                </m:e>
-                <m:sub>
-                  <m:r>
-                    <w:rPr>
-                      <w:rFonts w:ascii="Cambria Math" w:hAnsi="Cambria Math"/>
-                    </w:rPr>
-                    <m:t>BE</m:t>
-                  </m:r>
-                </m:sub>
-              </m:sSub>
-            </m:num>
-            <m:den>
-              <m:r>
-                <w:rPr>
-                  <w:rFonts w:ascii="Cambria Math" w:hAnsi="Cambria Math"/>
-                </w:rPr>
-                <m:t>R</m:t>
-              </m:r>
-            </m:den>
-          </m:f>
-        </m:oMath>
-      </m:oMathPara>
-    </w:p>
-    <w:p>
-      <w:pPr>
-        <w:rPr>
-          <w:rFonts w:eastAsiaTheme="minorEastAsia"/>
-        </w:rPr>
-      </w:pPr>
-      <m:oMathPara>
-        <m:oMath>
-          <m:sSub>
-            <m:sSubPr>
-              <m:ctrlPr>
-                <w:rPr>
-                  <w:rFonts w:ascii="Cambria Math" w:hAnsi="Cambria Math"/>
-                  <w:i/>
-                </w:rPr>
-              </m:ctrlPr>
-            </m:sSubPr>
-            <m:e>
-              <m:r>
-                <w:rPr>
-                  <w:rFonts w:ascii="Cambria Math" w:hAnsi="Cambria Math"/>
-                </w:rPr>
-                <m:t>V</m:t>
-              </m:r>
-            </m:e>
-            <m:sub>
-              <m:r>
-                <w:rPr>
-                  <w:rFonts w:ascii="Cambria Math" w:hAnsi="Cambria Math"/>
-                </w:rPr>
-                <m:t>C</m:t>
-              </m:r>
-            </m:sub>
-          </m:sSub>
-          <m:d>
-            <m:dPr>
-              <m:ctrlPr>
-                <w:rPr>
-                  <w:rFonts w:ascii="Cambria Math" w:hAnsi="Cambria Math"/>
-                  <w:i/>
-                </w:rPr>
-              </m:ctrlPr>
-            </m:dPr>
-            <m:e>
-              <m:r>
-                <w:rPr>
-                  <w:rFonts w:ascii="Cambria Math" w:hAnsi="Cambria Math"/>
-                </w:rPr>
-                <m:t>t</m:t>
+                <m:t>T</m:t>
               </m:r>
             </m:e>
           </m:d>
@@ -1957,34 +1539,10 @@
             </w:rPr>
             <m:t>=VCC-</m:t>
           </m:r>
-          <m:sSub>
-            <m:sSubPr>
-              <m:ctrlPr>
-                <w:rPr>
-                  <w:rFonts w:ascii="Cambria Math" w:hAnsi="Cambria Math"/>
-                  <w:i/>
-                </w:rPr>
-              </m:ctrlPr>
-            </m:sSubPr>
-            <m:e>
-              <m:r>
-                <w:rPr>
-                  <w:rFonts w:ascii="Cambria Math" w:hAnsi="Cambria Math"/>
-                </w:rPr>
-                <m:t>V</m:t>
-              </m:r>
-            </m:e>
-            <m:sub>
-              <m:r>
-                <w:rPr>
-                  <w:rFonts w:ascii="Cambria Math" w:hAnsi="Cambria Math"/>
-                </w:rPr>
-                <m:t>R</m:t>
-              </m:r>
-            </m:sub>
-          </m:sSub>
           <m:d>
             <m:dPr>
+              <m:begChr m:val="["/>
+              <m:endChr m:val="]"/>
               <m:ctrlPr>
                 <w:rPr>
                   <w:rFonts w:ascii="Cambria Math" w:hAnsi="Cambria Math"/>
@@ -1997,81 +1555,7 @@
                 <w:rPr>
                   <w:rFonts w:ascii="Cambria Math" w:hAnsi="Cambria Math"/>
                 </w:rPr>
-                <m:t>t</m:t>
-              </m:r>
-            </m:e>
-          </m:d>
-          <m:r>
-            <w:rPr>
-              <w:rFonts w:ascii="Cambria Math" w:hAnsi="Cambria Math"/>
-            </w:rPr>
-            <m:t>=VCC-R</m:t>
-          </m:r>
-          <m:sSub>
-            <m:sSubPr>
-              <m:ctrlPr>
-                <w:rPr>
-                  <w:rFonts w:ascii="Cambria Math" w:hAnsi="Cambria Math"/>
-                  <w:i/>
-                </w:rPr>
-              </m:ctrlPr>
-            </m:sSubPr>
-            <m:e>
-              <m:r>
-                <w:rPr>
-                  <w:rFonts w:ascii="Cambria Math" w:hAnsi="Cambria Math"/>
-                </w:rPr>
-                <m:t>I</m:t>
-              </m:r>
-            </m:e>
-            <m:sub>
-              <m:r>
-                <w:rPr>
-                  <w:rFonts w:ascii="Cambria Math" w:hAnsi="Cambria Math"/>
-                </w:rPr>
-                <m:t>C</m:t>
-              </m:r>
-            </m:sub>
-          </m:sSub>
-          <m:d>
-            <m:dPr>
-              <m:ctrlPr>
-                <w:rPr>
-                  <w:rFonts w:ascii="Cambria Math" w:hAnsi="Cambria Math"/>
-                  <w:i/>
-                </w:rPr>
-              </m:ctrlPr>
-            </m:dPr>
-            <m:e>
-              <m:r>
-                <w:rPr>
-                  <w:rFonts w:ascii="Cambria Math" w:hAnsi="Cambria Math"/>
-                </w:rPr>
-                <m:t>t</m:t>
-              </m:r>
-            </m:e>
-          </m:d>
-          <m:r>
-            <w:rPr>
-              <w:rFonts w:ascii="Cambria Math" w:hAnsi="Cambria Math"/>
-            </w:rPr>
-            <m:t>=VCC-R</m:t>
-          </m:r>
-          <m:f>
-            <m:fPr>
-              <m:ctrlPr>
-                <w:rPr>
-                  <w:rFonts w:ascii="Cambria Math" w:hAnsi="Cambria Math"/>
-                  <w:i/>
-                </w:rPr>
-              </m:ctrlPr>
-            </m:fPr>
-            <m:num>
-              <m:r>
-                <w:rPr>
-                  <w:rFonts w:ascii="Cambria Math" w:hAnsi="Cambria Math"/>
-                </w:rPr>
-                <m:t>2VCC-</m:t>
+                <m:t>VCC-</m:t>
               </m:r>
               <m:sSub>
                 <m:sSubPr>
@@ -2095,25 +1579,35 @@
                     <w:rPr>
                       <w:rFonts w:ascii="Cambria Math" w:hAnsi="Cambria Math"/>
                     </w:rPr>
-                    <m:t>BE</m:t>
+                    <m:t>C</m:t>
                   </m:r>
                 </m:sub>
               </m:sSub>
-            </m:num>
-            <m:den>
-              <m:r>
-                <w:rPr>
-                  <w:rFonts w:ascii="Cambria Math" w:hAnsi="Cambria Math"/>
-                </w:rPr>
-                <m:t>R</m:t>
-              </m:r>
-            </m:den>
-          </m:f>
+              <m:d>
+                <m:dPr>
+                  <m:ctrlPr>
+                    <w:rPr>
+                      <w:rFonts w:ascii="Cambria Math" w:hAnsi="Cambria Math"/>
+                      <w:i/>
+                    </w:rPr>
+                  </m:ctrlPr>
+                </m:dPr>
+                <m:e>
+                  <m:r>
+                    <w:rPr>
+                      <w:rFonts w:ascii="Cambria Math" w:hAnsi="Cambria Math"/>
+                    </w:rPr>
+                    <m:t>0</m:t>
+                  </m:r>
+                </m:e>
+              </m:d>
+            </m:e>
+          </m:d>
           <m:sSup>
             <m:sSupPr>
               <m:ctrlPr>
                 <w:rPr>
-                  <w:rFonts w:ascii="Cambria Math" w:eastAsiaTheme="minorEastAsia" w:hAnsi="Cambria Math"/>
+                  <w:rFonts w:ascii="Cambria Math" w:hAnsi="Cambria Math"/>
                   <w:i/>
                 </w:rPr>
               </m:ctrlPr>
@@ -2121,7 +1615,7 @@
             <m:e>
               <m:r>
                 <w:rPr>
-                  <w:rFonts w:ascii="Cambria Math" w:eastAsiaTheme="minorEastAsia" w:hAnsi="Cambria Math"/>
+                  <w:rFonts w:ascii="Cambria Math" w:hAnsi="Cambria Math"/>
                 </w:rPr>
                 <m:t>e</m:t>
               </m:r>
@@ -2132,7 +1626,7 @@
                   <m:type m:val="skw"/>
                   <m:ctrlPr>
                     <w:rPr>
-                      <w:rFonts w:ascii="Cambria Math" w:eastAsiaTheme="minorEastAsia" w:hAnsi="Cambria Math"/>
+                      <w:rFonts w:ascii="Cambria Math" w:hAnsi="Cambria Math"/>
                       <w:i/>
                     </w:rPr>
                   </m:ctrlPr>
@@ -2140,15 +1634,15 @@
                 <m:num>
                   <m:r>
                     <w:rPr>
-                      <w:rFonts w:ascii="Cambria Math" w:eastAsiaTheme="minorEastAsia" w:hAnsi="Cambria Math"/>
-                    </w:rPr>
-                    <m:t>-t</m:t>
+                      <w:rFonts w:ascii="Cambria Math" w:hAnsi="Cambria Math"/>
+                    </w:rPr>
+                    <m:t>-T</m:t>
                   </m:r>
                 </m:num>
                 <m:den>
                   <m:r>
                     <w:rPr>
-                      <w:rFonts w:ascii="Cambria Math" w:eastAsiaTheme="minorEastAsia" w:hAnsi="Cambria Math"/>
+                      <w:rFonts w:ascii="Cambria Math" w:hAnsi="Cambria Math"/>
                     </w:rPr>
                     <m:t>RC</m:t>
                   </m:r>
@@ -2160,7 +1654,139 @@
             <w:rPr>
               <w:rFonts w:ascii="Cambria Math" w:eastAsiaTheme="minorEastAsia" w:hAnsi="Cambria Math"/>
             </w:rPr>
-            <m:t>=VCC-(2VCC-</m:t>
+            <m:t xml:space="preserve"> with </m:t>
+          </m:r>
+          <m:sSub>
+            <m:sSubPr>
+              <m:ctrlPr>
+                <w:rPr>
+                  <w:rFonts w:ascii="Cambria Math" w:eastAsiaTheme="minorEastAsia" w:hAnsi="Cambria Math"/>
+                  <w:i/>
+                </w:rPr>
+              </m:ctrlPr>
+            </m:sSubPr>
+            <m:e>
+              <m:r>
+                <w:rPr>
+                  <w:rFonts w:ascii="Cambria Math" w:eastAsiaTheme="minorEastAsia" w:hAnsi="Cambria Math"/>
+                </w:rPr>
+                <m:t>V</m:t>
+              </m:r>
+            </m:e>
+            <m:sub>
+              <m:r>
+                <w:rPr>
+                  <w:rFonts w:ascii="Cambria Math" w:eastAsiaTheme="minorEastAsia" w:hAnsi="Cambria Math"/>
+                </w:rPr>
+                <m:t>C</m:t>
+              </m:r>
+            </m:sub>
+          </m:sSub>
+          <m:d>
+            <m:dPr>
+              <m:ctrlPr>
+                <w:rPr>
+                  <w:rFonts w:ascii="Cambria Math" w:eastAsiaTheme="minorEastAsia" w:hAnsi="Cambria Math"/>
+                  <w:i/>
+                </w:rPr>
+              </m:ctrlPr>
+            </m:dPr>
+            <m:e>
+              <m:r>
+                <w:rPr>
+                  <w:rFonts w:ascii="Cambria Math" w:eastAsiaTheme="minorEastAsia" w:hAnsi="Cambria Math"/>
+                </w:rPr>
+                <m:t>T</m:t>
+              </m:r>
+            </m:e>
+          </m:d>
+          <m:r>
+            <w:rPr>
+              <w:rFonts w:ascii="Cambria Math" w:eastAsiaTheme="minorEastAsia" w:hAnsi="Cambria Math"/>
+            </w:rPr>
+            <m:t>=</m:t>
+          </m:r>
+          <m:sSub>
+            <m:sSubPr>
+              <m:ctrlPr>
+                <w:rPr>
+                  <w:rFonts w:ascii="Cambria Math" w:eastAsiaTheme="minorEastAsia" w:hAnsi="Cambria Math"/>
+                  <w:i/>
+                </w:rPr>
+              </m:ctrlPr>
+            </m:sSubPr>
+            <m:e>
+              <m:r>
+                <w:rPr>
+                  <w:rFonts w:ascii="Cambria Math" w:eastAsiaTheme="minorEastAsia" w:hAnsi="Cambria Math"/>
+                </w:rPr>
+                <m:t>V</m:t>
+              </m:r>
+            </m:e>
+            <m:sub>
+              <m:r>
+                <w:rPr>
+                  <w:rFonts w:ascii="Cambria Math" w:eastAsiaTheme="minorEastAsia" w:hAnsi="Cambria Math"/>
+                </w:rPr>
+                <m:t>BE</m:t>
+              </m:r>
+            </m:sub>
+          </m:sSub>
+          <m:r>
+            <w:rPr>
+              <w:rFonts w:ascii="Cambria Math" w:eastAsiaTheme="minorEastAsia" w:hAnsi="Cambria Math"/>
+            </w:rPr>
+            <m:t xml:space="preserve"> and </m:t>
+          </m:r>
+          <m:sSub>
+            <m:sSubPr>
+              <m:ctrlPr>
+                <w:rPr>
+                  <w:rFonts w:ascii="Cambria Math" w:eastAsiaTheme="minorEastAsia" w:hAnsi="Cambria Math"/>
+                  <w:i/>
+                </w:rPr>
+              </m:ctrlPr>
+            </m:sSubPr>
+            <m:e>
+              <m:r>
+                <w:rPr>
+                  <w:rFonts w:ascii="Cambria Math" w:eastAsiaTheme="minorEastAsia" w:hAnsi="Cambria Math"/>
+                </w:rPr>
+                <m:t>V</m:t>
+              </m:r>
+            </m:e>
+            <m:sub>
+              <m:r>
+                <w:rPr>
+                  <w:rFonts w:ascii="Cambria Math" w:eastAsiaTheme="minorEastAsia" w:hAnsi="Cambria Math"/>
+                </w:rPr>
+                <m:t>C</m:t>
+              </m:r>
+            </m:sub>
+          </m:sSub>
+          <m:d>
+            <m:dPr>
+              <m:ctrlPr>
+                <w:rPr>
+                  <w:rFonts w:ascii="Cambria Math" w:eastAsiaTheme="minorEastAsia" w:hAnsi="Cambria Math"/>
+                  <w:i/>
+                </w:rPr>
+              </m:ctrlPr>
+            </m:dPr>
+            <m:e>
+              <m:r>
+                <w:rPr>
+                  <w:rFonts w:ascii="Cambria Math" w:eastAsiaTheme="minorEastAsia" w:hAnsi="Cambria Math"/>
+                </w:rPr>
+                <m:t>0</m:t>
+              </m:r>
+            </m:e>
+          </m:d>
+          <m:r>
+            <w:rPr>
+              <w:rFonts w:ascii="Cambria Math" w:eastAsiaTheme="minorEastAsia" w:hAnsi="Cambria Math"/>
+            </w:rPr>
+            <m:t>=-(VCC-</m:t>
           </m:r>
           <m:sSub>
             <m:sSubPr>
@@ -2194,87 +1820,8 @@
             </w:rPr>
             <m:t>)</m:t>
           </m:r>
-          <m:sSup>
-            <m:sSupPr>
-              <m:ctrlPr>
-                <w:rPr>
-                  <w:rFonts w:ascii="Cambria Math" w:eastAsiaTheme="minorEastAsia" w:hAnsi="Cambria Math"/>
-                  <w:i/>
-                </w:rPr>
-              </m:ctrlPr>
-            </m:sSupPr>
-            <m:e>
-              <m:r>
-                <w:rPr>
-                  <w:rFonts w:ascii="Cambria Math" w:eastAsiaTheme="minorEastAsia" w:hAnsi="Cambria Math"/>
-                </w:rPr>
-                <m:t>e</m:t>
-              </m:r>
-            </m:e>
-            <m:sup>
-              <m:f>
-                <m:fPr>
-                  <m:type m:val="skw"/>
-                  <m:ctrlPr>
-                    <w:rPr>
-                      <w:rFonts w:ascii="Cambria Math" w:eastAsiaTheme="minorEastAsia" w:hAnsi="Cambria Math"/>
-                      <w:i/>
-                    </w:rPr>
-                  </m:ctrlPr>
-                </m:fPr>
-                <m:num>
-                  <m:r>
-                    <w:rPr>
-                      <w:rFonts w:ascii="Cambria Math" w:eastAsiaTheme="minorEastAsia" w:hAnsi="Cambria Math"/>
-                    </w:rPr>
-                    <m:t>-t</m:t>
-                  </m:r>
-                </m:num>
-                <m:den>
-                  <m:r>
-                    <w:rPr>
-                      <w:rFonts w:ascii="Cambria Math" w:eastAsiaTheme="minorEastAsia" w:hAnsi="Cambria Math"/>
-                    </w:rPr>
-                    <m:t>RC</m:t>
-                  </m:r>
-                </m:den>
-              </m:f>
-            </m:sup>
-          </m:sSup>
         </m:oMath>
       </m:oMathPara>
-    </w:p>
-    <w:p>
-      <w:pPr>
-        <w:rPr>
-          <w:rFonts w:eastAsiaTheme="minorEastAsia"/>
-        </w:rPr>
-      </w:pPr>
-      <w:r>
-        <w:rPr>
-          <w:rFonts w:eastAsiaTheme="minorEastAsia"/>
-        </w:rPr>
-        <w:t xml:space="preserve">Let’s find the time T when </w:t>
-      </w:r>
-      <w:r>
-        <w:rPr>
-          <w:rFonts w:eastAsiaTheme="minorEastAsia"/>
-        </w:rPr>
-        <w:t>Q</w:t>
-      </w:r>
-      <w:r>
-        <w:rPr>
-          <w:rFonts w:eastAsiaTheme="minorEastAsia"/>
-          <w:vertAlign w:val="subscript"/>
-        </w:rPr>
-        <w:t>2</w:t>
-      </w:r>
-      <w:r>
-        <w:rPr>
-          <w:rFonts w:eastAsiaTheme="minorEastAsia"/>
-        </w:rPr>
-        <w:t xml:space="preserve"> starts to conduct:</w:t>
-      </w:r>
     </w:p>
     <w:p>
       <w:pPr>
@@ -2288,7 +1835,7 @@
             <m:sSubPr>
               <m:ctrlPr>
                 <w:rPr>
-                  <w:rFonts w:ascii="Cambria Math" w:hAnsi="Cambria Math"/>
+                  <w:rFonts w:ascii="Cambria Math" w:eastAsiaTheme="minorEastAsia" w:hAnsi="Cambria Math"/>
                   <w:i/>
                 </w:rPr>
               </m:ctrlPr>
@@ -2296,7 +1843,7 @@
             <m:e>
               <m:r>
                 <w:rPr>
-                  <w:rFonts w:ascii="Cambria Math" w:hAnsi="Cambria Math"/>
+                  <w:rFonts w:ascii="Cambria Math" w:eastAsiaTheme="minorEastAsia" w:hAnsi="Cambria Math"/>
                 </w:rPr>
                 <m:t>V</m:t>
               </m:r>
@@ -2304,57 +1851,7 @@
             <m:sub>
               <m:r>
                 <w:rPr>
-                  <w:rFonts w:ascii="Cambria Math" w:hAnsi="Cambria Math"/>
-                </w:rPr>
-                <m:t>c</m:t>
-              </m:r>
-            </m:sub>
-          </m:sSub>
-          <m:d>
-            <m:dPr>
-              <m:ctrlPr>
-                <w:rPr>
-                  <w:rFonts w:ascii="Cambria Math" w:hAnsi="Cambria Math"/>
-                  <w:i/>
-                </w:rPr>
-              </m:ctrlPr>
-            </m:dPr>
-            <m:e>
-              <m:r>
-                <w:rPr>
-                  <w:rFonts w:ascii="Cambria Math" w:hAnsi="Cambria Math"/>
-                </w:rPr>
-                <m:t>T</m:t>
-              </m:r>
-            </m:e>
-          </m:d>
-          <m:r>
-            <w:rPr>
-              <w:rFonts w:ascii="Cambria Math" w:hAnsi="Cambria Math"/>
-            </w:rPr>
-            <m:t>=</m:t>
-          </m:r>
-          <m:sSub>
-            <m:sSubPr>
-              <m:ctrlPr>
-                <w:rPr>
-                  <w:rFonts w:ascii="Cambria Math" w:hAnsi="Cambria Math"/>
-                  <w:i/>
-                </w:rPr>
-              </m:ctrlPr>
-            </m:sSubPr>
-            <m:e>
-              <m:r>
-                <w:rPr>
-                  <w:rFonts w:ascii="Cambria Math" w:hAnsi="Cambria Math"/>
-                </w:rPr>
-                <m:t>V</m:t>
-              </m:r>
-            </m:e>
-            <m:sub>
-              <m:r>
-                <w:rPr>
-                  <w:rFonts w:ascii="Cambria Math" w:hAnsi="Cambria Math"/>
+                  <w:rFonts w:ascii="Cambria Math" w:eastAsiaTheme="minorEastAsia" w:hAnsi="Cambria Math"/>
                 </w:rPr>
                 <m:t>BE</m:t>
               </m:r>
@@ -2368,6 +1865,8 @@
           </m:r>
           <m:d>
             <m:dPr>
+              <m:begChr m:val="["/>
+              <m:endChr m:val="]"/>
               <m:ctrlPr>
                 <w:rPr>
                   <w:rFonts w:ascii="Cambria Math" w:eastAsiaTheme="minorEastAsia" w:hAnsi="Cambria Math"/>
@@ -2380,7 +1879,7 @@
                 <w:rPr>
                   <w:rFonts w:ascii="Cambria Math" w:eastAsiaTheme="minorEastAsia" w:hAnsi="Cambria Math"/>
                 </w:rPr>
-                <m:t>2VCC-</m:t>
+                <m:t>VCC+VCC-</m:t>
               </m:r>
               <m:sSub>
                 <m:sSubPr>
@@ -2414,7 +1913,7 @@
             <m:sSupPr>
               <m:ctrlPr>
                 <w:rPr>
-                  <w:rFonts w:ascii="Cambria Math" w:eastAsiaTheme="minorEastAsia" w:hAnsi="Cambria Math"/>
+                  <w:rFonts w:ascii="Cambria Math" w:hAnsi="Cambria Math"/>
                   <w:i/>
                 </w:rPr>
               </m:ctrlPr>
@@ -2422,7 +1921,7 @@
             <m:e>
               <m:r>
                 <w:rPr>
-                  <w:rFonts w:ascii="Cambria Math" w:eastAsiaTheme="minorEastAsia" w:hAnsi="Cambria Math"/>
+                  <w:rFonts w:ascii="Cambria Math" w:hAnsi="Cambria Math"/>
                 </w:rPr>
                 <m:t>e</m:t>
               </m:r>
@@ -2433,7 +1932,7 @@
                   <m:type m:val="skw"/>
                   <m:ctrlPr>
                     <w:rPr>
-                      <w:rFonts w:ascii="Cambria Math" w:eastAsiaTheme="minorEastAsia" w:hAnsi="Cambria Math"/>
+                      <w:rFonts w:ascii="Cambria Math" w:hAnsi="Cambria Math"/>
                       <w:i/>
                     </w:rPr>
                   </m:ctrlPr>
@@ -2441,7 +1940,7 @@
                 <m:num>
                   <m:r>
                     <w:rPr>
-                      <w:rFonts w:ascii="Cambria Math" w:eastAsiaTheme="minorEastAsia" w:hAnsi="Cambria Math"/>
+                      <w:rFonts w:ascii="Cambria Math" w:hAnsi="Cambria Math"/>
                     </w:rPr>
                     <m:t>-T</m:t>
                   </m:r>
@@ -2449,7 +1948,7 @@
                 <m:den>
                   <m:r>
                     <w:rPr>
-                      <w:rFonts w:ascii="Cambria Math" w:eastAsiaTheme="minorEastAsia" w:hAnsi="Cambria Math"/>
+                      <w:rFonts w:ascii="Cambria Math" w:hAnsi="Cambria Math"/>
                     </w:rPr>
                     <m:t>RC</m:t>
                   </m:r>
@@ -4009,6 +3508,72 @@
           <w:rFonts w:eastAsiaTheme="minorEastAsia"/>
         </w:rPr>
       </w:pPr>
+    </w:p>
+    <w:p>
+      <w:pPr>
+        <w:rPr>
+          <w:rFonts w:eastAsiaTheme="minorEastAsia"/>
+          <w:sz w:val="32"/>
+          <w:szCs w:val="32"/>
+        </w:rPr>
+      </w:pPr>
+      <w:r>
+        <w:rPr>
+          <w:rFonts w:eastAsiaTheme="minorEastAsia"/>
+          <w:sz w:val="32"/>
+          <w:szCs w:val="32"/>
+        </w:rPr>
+        <w:t>R</w:t>
+      </w:r>
+      <w:r>
+        <w:rPr>
+          <w:rFonts w:eastAsiaTheme="minorEastAsia"/>
+          <w:sz w:val="32"/>
+          <w:szCs w:val="32"/>
+          <w:vertAlign w:val="subscript"/>
+        </w:rPr>
+        <w:t>2</w:t>
+      </w:r>
+      <w:r>
+        <w:rPr>
+          <w:rFonts w:eastAsiaTheme="minorEastAsia"/>
+          <w:sz w:val="32"/>
+          <w:szCs w:val="32"/>
+        </w:rPr>
+        <w:t xml:space="preserve"> and R</w:t>
+      </w:r>
+      <w:r>
+        <w:rPr>
+          <w:rFonts w:eastAsiaTheme="minorEastAsia"/>
+          <w:sz w:val="32"/>
+          <w:szCs w:val="32"/>
+          <w:vertAlign w:val="subscript"/>
+        </w:rPr>
+        <w:t>3</w:t>
+      </w:r>
+      <w:r>
+        <w:rPr>
+          <w:rFonts w:eastAsiaTheme="minorEastAsia"/>
+          <w:sz w:val="32"/>
+          <w:szCs w:val="32"/>
+        </w:rPr>
+        <w:t xml:space="preserve"> bound</w:t>
+      </w:r>
+      <w:r>
+        <w:rPr>
+          <w:rFonts w:eastAsiaTheme="minorEastAsia"/>
+          <w:sz w:val="32"/>
+          <w:szCs w:val="32"/>
+        </w:rPr>
+        <w:t>aries</w:t>
+      </w:r>
+    </w:p>
+    <w:p>
+      <w:pPr>
+        <w:rPr>
+          <w:rFonts w:eastAsiaTheme="minorEastAsia"/>
+        </w:rPr>
+      </w:pPr>
       <w:r>
         <w:rPr>
           <w:rFonts w:eastAsiaTheme="minorEastAsia"/>
@@ -4057,7 +3622,20 @@
         <w:rPr>
           <w:rFonts w:eastAsiaTheme="minorEastAsia"/>
         </w:rPr>
-        <w:t xml:space="preserve">Q2 </w:t>
+        <w:t>Q</w:t>
+      </w:r>
+      <w:r>
+        <w:rPr>
+          <w:rFonts w:eastAsiaTheme="minorEastAsia"/>
+          <w:vertAlign w:val="subscript"/>
+        </w:rPr>
+        <w:t>2</w:t>
+      </w:r>
+      <w:r>
+        <w:rPr>
+          <w:rFonts w:eastAsiaTheme="minorEastAsia"/>
+        </w:rPr>
+        <w:t xml:space="preserve"> </w:t>
       </w:r>
       <w:r>
         <w:rPr>
@@ -4256,7 +3834,20 @@
         <w:rPr>
           <w:rFonts w:eastAsiaTheme="minorEastAsia"/>
         </w:rPr>
-        <w:t xml:space="preserve">Q1 </w:t>
+        <w:t>Q</w:t>
+      </w:r>
+      <w:r>
+        <w:rPr>
+          <w:rFonts w:eastAsiaTheme="minorEastAsia"/>
+          <w:vertAlign w:val="subscript"/>
+        </w:rPr>
+        <w:t>1</w:t>
+      </w:r>
+      <w:r>
+        <w:rPr>
+          <w:rFonts w:eastAsiaTheme="minorEastAsia"/>
+        </w:rPr>
+        <w:t xml:space="preserve"> </w:t>
       </w:r>
       <w:r>
         <w:rPr>
@@ -5521,7 +5112,28 @@
         <w:t>3</w:t>
       </w:r>
       <w:r>
-        <w:t xml:space="preserve">, </w:t>
+        <w:t xml:space="preserve"> </w:t>
+      </w:r>
+      <w:r>
+        <w:t>and using equal capacitor values (C=C</w:t>
+      </w:r>
+      <w:r>
+        <w:rPr>
+          <w:vertAlign w:val="subscript"/>
+        </w:rPr>
+        <w:t>1</w:t>
+      </w:r>
+      <w:r>
+        <w:t>=C</w:t>
+      </w:r>
+      <w:r>
+        <w:rPr>
+          <w:vertAlign w:val="subscript"/>
+        </w:rPr>
+        <w:t>2</w:t>
+      </w:r>
+      <w:r>
+        <w:t xml:space="preserve">), </w:t>
       </w:r>
       <w:r>
         <w:t>i</w:t>
@@ -6083,13 +5695,22 @@
         <w:t xml:space="preserve"> </w:t>
       </w:r>
       <w:r>
-        <w:t>of 27k</w:t>
-      </w:r>
-      <w:r>
-        <w:t xml:space="preserve"> </w:t>
-      </w:r>
-      <w:r>
-        <w:t>satisfy the two conditions exposed in previous section:</w:t>
+        <w:t xml:space="preserve">of 27k </w:t>
+      </w:r>
+      <w:r>
+        <w:t xml:space="preserve">satisfy the </w:t>
+      </w:r>
+      <w:r>
+        <w:t xml:space="preserve">boundary </w:t>
+      </w:r>
+      <w:r>
+        <w:t xml:space="preserve">conditions </w:t>
+      </w:r>
+      <w:r>
+        <w:t>shown</w:t>
+      </w:r>
+      <w:r>
+        <w:t xml:space="preserve"> in previous section:</w:t>
       </w:r>
     </w:p>
     <w:p>
@@ -6101,13 +5722,10 @@
         </w:numPr>
       </w:pPr>
       <w:r>
-        <w:t>5.8x4.7k &lt; R</w:t>
-      </w:r>
-      <w:r>
-        <w:rPr>
-          <w:vertAlign w:val="subscript"/>
-        </w:rPr>
-        <w:t>limit,duty</w:t>
+        <w:t xml:space="preserve">5.8x4.7k &lt; </w:t>
+      </w:r>
+      <w:r>
+        <w:t>27k</w:t>
       </w:r>
     </w:p>
     <w:p>
@@ -6122,13 +5740,7 @@
         <w:t>200k+</w:t>
       </w:r>
       <w:r>
-        <w:t>R</w:t>
-      </w:r>
-      <w:r>
-        <w:rPr>
-          <w:vertAlign w:val="subscript"/>
-        </w:rPr>
-        <w:t>limit,duty</w:t>
+        <w:t>27k</w:t>
       </w:r>
       <w:r>
         <w:t xml:space="preserve"> </w:t>
@@ -6144,6 +5756,21 @@
       </w:r>
       <w:r>
         <w:t>4.7k</w:t>
+      </w:r>
+      <w:r>
+        <w:t xml:space="preserve"> (</w:t>
+      </w:r>
+      <w:r>
+        <w:rPr>
+          <w:rFonts w:cstheme="minorHAnsi"/>
+        </w:rPr>
+        <w:t>β</w:t>
+      </w:r>
+      <w:r>
+        <w:rPr>
+          <w:rFonts w:cstheme="minorHAnsi"/>
+        </w:rPr>
+        <w:t xml:space="preserve"> is usually at least 100)</w:t>
       </w:r>
     </w:p>
     <w:p>
@@ -6196,25 +5823,19 @@
         <w:t>90%</w:t>
       </w:r>
       <w:r>
-        <w:t xml:space="preserve"> and work well with C</w:t>
-      </w:r>
-      <w:r>
-        <w:rPr>
-          <w:vertAlign w:val="subscript"/>
-        </w:rPr>
-        <w:t>1</w:t>
-      </w:r>
-      <w:r>
-        <w:t>=C</w:t>
-      </w:r>
-      <w:r>
-        <w:rPr>
-          <w:vertAlign w:val="subscript"/>
-        </w:rPr>
-        <w:t>2</w:t>
-      </w:r>
-      <w:r>
-        <w:t xml:space="preserve"> from 1</w:t>
+        <w:t xml:space="preserve"> and work well with</w:t>
+      </w:r>
+      <w:r>
+        <w:t xml:space="preserve"> </w:t>
+      </w:r>
+      <w:r>
+        <w:t>capacitors</w:t>
+      </w:r>
+      <w:r>
+        <w:t xml:space="preserve"> </w:t>
+      </w:r>
+      <w:r>
+        <w:t>from 1</w:t>
       </w:r>
       <w:r>
         <w:rPr>
@@ -7199,6 +6820,92 @@
     </w:lvl>
   </w:abstractNum>
   <w:abstractNum w:abstractNumId="5" w15:restartNumberingAfterBreak="0">
+    <w:nsid w:val="5CE176B7"/>
+    <w:multiLevelType w:val="multilevel"/>
+    <w:tmpl w:val="601EFC12"/>
+    <w:lvl w:ilvl="0">
+      <w:start w:val="1"/>
+      <w:numFmt w:val="decimal"/>
+      <w:lvlText w:val="%1."/>
+      <w:lvlJc w:val="left"/>
+      <w:pPr>
+        <w:ind w:left="720" w:hanging="360"/>
+      </w:pPr>
+    </w:lvl>
+    <w:lvl w:ilvl="1">
+      <w:start w:val="1"/>
+      <w:numFmt w:val="decimal"/>
+      <w:lvlText w:val="%2."/>
+      <w:lvlJc w:val="left"/>
+      <w:pPr>
+        <w:ind w:left="1080" w:hanging="360"/>
+      </w:pPr>
+    </w:lvl>
+    <w:lvl w:ilvl="2">
+      <w:start w:val="1"/>
+      <w:numFmt w:val="lowerRoman"/>
+      <w:lvlText w:val="%3)"/>
+      <w:lvlJc w:val="left"/>
+      <w:pPr>
+        <w:ind w:left="1440" w:hanging="360"/>
+      </w:pPr>
+    </w:lvl>
+    <w:lvl w:ilvl="3">
+      <w:start w:val="1"/>
+      <w:numFmt w:val="decimal"/>
+      <w:lvlText w:val="(%4)"/>
+      <w:lvlJc w:val="left"/>
+      <w:pPr>
+        <w:ind w:left="1800" w:hanging="360"/>
+      </w:pPr>
+    </w:lvl>
+    <w:lvl w:ilvl="4">
+      <w:start w:val="1"/>
+      <w:numFmt w:val="lowerLetter"/>
+      <w:lvlText w:val="(%5)"/>
+      <w:lvlJc w:val="left"/>
+      <w:pPr>
+        <w:ind w:left="2160" w:hanging="360"/>
+      </w:pPr>
+    </w:lvl>
+    <w:lvl w:ilvl="5">
+      <w:start w:val="1"/>
+      <w:numFmt w:val="lowerRoman"/>
+      <w:lvlText w:val="(%6)"/>
+      <w:lvlJc w:val="left"/>
+      <w:pPr>
+        <w:ind w:left="2520" w:hanging="360"/>
+      </w:pPr>
+    </w:lvl>
+    <w:lvl w:ilvl="6">
+      <w:start w:val="1"/>
+      <w:numFmt w:val="decimal"/>
+      <w:lvlText w:val="%7."/>
+      <w:lvlJc w:val="left"/>
+      <w:pPr>
+        <w:ind w:left="2880" w:hanging="360"/>
+      </w:pPr>
+    </w:lvl>
+    <w:lvl w:ilvl="7">
+      <w:start w:val="1"/>
+      <w:numFmt w:val="lowerLetter"/>
+      <w:lvlText w:val="%8."/>
+      <w:lvlJc w:val="left"/>
+      <w:pPr>
+        <w:ind w:left="3240" w:hanging="360"/>
+      </w:pPr>
+    </w:lvl>
+    <w:lvl w:ilvl="8">
+      <w:start w:val="1"/>
+      <w:numFmt w:val="lowerRoman"/>
+      <w:lvlText w:val="%9."/>
+      <w:lvlJc w:val="left"/>
+      <w:pPr>
+        <w:ind w:left="3600" w:hanging="360"/>
+      </w:pPr>
+    </w:lvl>
+  </w:abstractNum>
+  <w:abstractNum w:abstractNumId="6" w15:restartNumberingAfterBreak="0">
     <w:nsid w:val="65E72A24"/>
     <w:multiLevelType w:val="hybridMultilevel"/>
     <w:tmpl w:val="6D049EF0"/>
@@ -7311,7 +7018,7 @@
       </w:rPr>
     </w:lvl>
   </w:abstractNum>
-  <w:abstractNum w:abstractNumId="6" w15:restartNumberingAfterBreak="0">
+  <w:abstractNum w:abstractNumId="7" w15:restartNumberingAfterBreak="0">
     <w:nsid w:val="72601B90"/>
     <w:multiLevelType w:val="hybridMultilevel"/>
     <w:tmpl w:val="32B473B0"/>
@@ -7437,13 +7144,16 @@
     <w:abstractNumId w:val="3"/>
   </w:num>
   <w:num w:numId="5" w16cid:durableId="415367344">
-    <w:abstractNumId w:val="6"/>
+    <w:abstractNumId w:val="7"/>
   </w:num>
   <w:num w:numId="6" w16cid:durableId="675965597">
-    <w:abstractNumId w:val="5"/>
+    <w:abstractNumId w:val="6"/>
   </w:num>
   <w:num w:numId="7" w16cid:durableId="433669309">
     <w:abstractNumId w:val="4"/>
+  </w:num>
+  <w:num w:numId="8" w16cid:durableId="636646496">
+    <w:abstractNumId w:val="5"/>
   </w:num>
 </w:numbering>
 </file>

</xml_diff>